<commit_message>
Updated table with var description
</commit_message>
<xml_diff>
--- a/Project_overview.docx
+++ b/Project_overview.docx
@@ -285,6 +285,12 @@
           <w:lang w:val="en-US"/>
         </w:rPr>
         <w:t>Variables:</w:t>
+      </w:r>
+      <w:r>
+        <w:rPr>
+          <w:lang w:val="en-US"/>
+        </w:rPr>
+        <w:t xml:space="preserve"> (11 predictor variables and 1 output variable)</w:t>
       </w:r>
     </w:p>
     <w:tbl>
@@ -303,68 +309,78 @@
         <w:tc>
           <w:tcPr>
             <w:tcW w:w="2110" w:type="dxa"/>
-          </w:tcPr>
-          <w:p>
-            <w:pPr>
-              <w:pStyle w:val="berschrift3"/>
-              <w:numPr>
-                <w:ilvl w:val="0"/>
-                <w:numId w:val="0"/>
-              </w:numPr>
-              <w:rPr>
-                <w:color w:val="000000" w:themeColor="text1"/>
-                <w:lang w:val="en-US"/>
-              </w:rPr>
-            </w:pPr>
-            <w:r>
-              <w:rPr>
-                <w:color w:val="000000" w:themeColor="text1"/>
-                <w:lang w:val="en-US"/>
-              </w:rPr>
-              <w:t>Fixed acidity</w:t>
+            <w:shd w:val="clear" w:color="auto" w:fill="FFD8AF" w:themeFill="accent5" w:themeFillTint="99"/>
+          </w:tcPr>
+          <w:p>
+            <w:pPr>
+              <w:pStyle w:val="berschrift3"/>
+              <w:numPr>
+                <w:ilvl w:val="0"/>
+                <w:numId w:val="0"/>
+              </w:numPr>
+              <w:rPr>
+                <w:color w:val="000000" w:themeColor="text1"/>
+                <w:lang w:val="en-US"/>
+              </w:rPr>
+            </w:pPr>
+            <w:r>
+              <w:rPr>
+                <w:color w:val="000000" w:themeColor="text1"/>
+                <w:lang w:val="en-US"/>
+              </w:rPr>
+              <w:t>Variable name</w:t>
             </w:r>
           </w:p>
         </w:tc>
         <w:tc>
           <w:tcPr>
             <w:tcW w:w="4820" w:type="dxa"/>
-          </w:tcPr>
-          <w:p>
-            <w:pPr>
-              <w:pStyle w:val="berschrift3"/>
-              <w:numPr>
-                <w:ilvl w:val="0"/>
-                <w:numId w:val="0"/>
-              </w:numPr>
-              <w:rPr>
-                <w:color w:val="000000" w:themeColor="text1"/>
-                <w:lang w:val="en-US"/>
-              </w:rPr>
-            </w:pPr>
+            <w:shd w:val="clear" w:color="auto" w:fill="FFD8AF" w:themeFill="accent5" w:themeFillTint="99"/>
+          </w:tcPr>
+          <w:p>
+            <w:pPr>
+              <w:pStyle w:val="berschrift3"/>
+              <w:numPr>
+                <w:ilvl w:val="0"/>
+                <w:numId w:val="0"/>
+              </w:numPr>
+              <w:rPr>
+                <w:color w:val="000000" w:themeColor="text1"/>
+                <w:lang w:val="en-US"/>
+              </w:rPr>
+            </w:pPr>
+            <w:r>
+              <w:rPr>
+                <w:color w:val="000000" w:themeColor="text1"/>
+                <w:lang w:val="en-US"/>
+              </w:rPr>
+              <w:t>Variable description</w:t>
+            </w:r>
           </w:p>
         </w:tc>
         <w:tc>
           <w:tcPr>
             <w:tcW w:w="1701" w:type="dxa"/>
-          </w:tcPr>
-          <w:p>
-            <w:pPr>
-              <w:pStyle w:val="berschrift3"/>
-              <w:numPr>
-                <w:ilvl w:val="0"/>
-                <w:numId w:val="0"/>
-              </w:numPr>
-              <w:rPr>
-                <w:color w:val="000000" w:themeColor="text1"/>
-                <w:lang w:val="en-US"/>
-              </w:rPr>
-            </w:pPr>
-            <w:r>
-              <w:rPr>
-                <w:color w:val="000000" w:themeColor="text1"/>
-                <w:lang w:val="en-US"/>
-              </w:rPr>
-              <w:t>Continuous</w:t>
+            <w:shd w:val="clear" w:color="auto" w:fill="FFD8AF" w:themeFill="accent5" w:themeFillTint="99"/>
+          </w:tcPr>
+          <w:p>
+            <w:pPr>
+              <w:pStyle w:val="berschrift3"/>
+              <w:numPr>
+                <w:ilvl w:val="0"/>
+                <w:numId w:val="0"/>
+              </w:numPr>
+              <w:rPr>
+                <w:color w:val="000000" w:themeColor="text1"/>
+                <w:lang w:val="en-US"/>
+              </w:rPr>
+            </w:pPr>
+            <w:r>
+              <w:rPr>
+                <w:color w:val="000000" w:themeColor="text1"/>
+                <w:lang w:val="en-US"/>
+              </w:rPr>
+              <w:t>Variable type</w:t>
             </w:r>
           </w:p>
         </w:tc>
@@ -373,49 +389,59 @@
         <w:tc>
           <w:tcPr>
             <w:tcW w:w="2110" w:type="dxa"/>
-          </w:tcPr>
-          <w:p>
-            <w:pPr>
-              <w:pStyle w:val="berschrift3"/>
-              <w:numPr>
-                <w:ilvl w:val="0"/>
-                <w:numId w:val="0"/>
-              </w:numPr>
-              <w:rPr>
-                <w:color w:val="000000" w:themeColor="text1"/>
-                <w:lang w:val="en-US"/>
-              </w:rPr>
-            </w:pPr>
-            <w:r>
-              <w:rPr>
-                <w:color w:val="000000" w:themeColor="text1"/>
-                <w:lang w:val="en-US"/>
-              </w:rPr>
-              <w:t>Volatile acidity</w:t>
+            <w:shd w:val="clear" w:color="auto" w:fill="E2E2E2" w:themeFill="accent1" w:themeFillTint="33"/>
+          </w:tcPr>
+          <w:p>
+            <w:pPr>
+              <w:pStyle w:val="berschrift3"/>
+              <w:numPr>
+                <w:ilvl w:val="0"/>
+                <w:numId w:val="0"/>
+              </w:numPr>
+              <w:rPr>
+                <w:color w:val="000000" w:themeColor="text1"/>
+                <w:lang w:val="en-US"/>
+              </w:rPr>
+            </w:pPr>
+            <w:r>
+              <w:rPr>
+                <w:color w:val="000000" w:themeColor="text1"/>
+                <w:lang w:val="en-US"/>
+              </w:rPr>
+              <w:t>Fixed acidity</w:t>
             </w:r>
           </w:p>
         </w:tc>
         <w:tc>
           <w:tcPr>
             <w:tcW w:w="4820" w:type="dxa"/>
-          </w:tcPr>
-          <w:p>
-            <w:pPr>
-              <w:pStyle w:val="berschrift3"/>
-              <w:numPr>
-                <w:ilvl w:val="0"/>
-                <w:numId w:val="0"/>
-              </w:numPr>
-              <w:rPr>
-                <w:color w:val="000000" w:themeColor="text1"/>
-                <w:lang w:val="en-US"/>
-              </w:rPr>
-            </w:pPr>
+            <w:shd w:val="clear" w:color="auto" w:fill="E2E2E2" w:themeFill="accent1" w:themeFillTint="33"/>
+          </w:tcPr>
+          <w:p>
+            <w:pPr>
+              <w:pStyle w:val="berschrift3"/>
+              <w:numPr>
+                <w:ilvl w:val="0"/>
+                <w:numId w:val="0"/>
+              </w:numPr>
+              <w:rPr>
+                <w:color w:val="000000" w:themeColor="text1"/>
+                <w:lang w:val="en-US"/>
+              </w:rPr>
+            </w:pPr>
+            <w:r>
+              <w:rPr>
+                <w:color w:val="000000" w:themeColor="text1"/>
+                <w:lang w:val="en-US"/>
+              </w:rPr>
+              <w:t>most acids involved with wine or fixed or nonvolatile</w:t>
+            </w:r>
           </w:p>
         </w:tc>
         <w:tc>
           <w:tcPr>
             <w:tcW w:w="1701" w:type="dxa"/>
+            <w:shd w:val="clear" w:color="auto" w:fill="E2E2E2" w:themeFill="accent1" w:themeFillTint="33"/>
           </w:tcPr>
           <w:p>
             <w:pPr>
@@ -443,6 +469,87 @@
         <w:tc>
           <w:tcPr>
             <w:tcW w:w="2110" w:type="dxa"/>
+            <w:shd w:val="clear" w:color="auto" w:fill="A9A9A9" w:themeFill="accent1" w:themeFillTint="99"/>
+          </w:tcPr>
+          <w:p>
+            <w:pPr>
+              <w:pStyle w:val="berschrift3"/>
+              <w:numPr>
+                <w:ilvl w:val="0"/>
+                <w:numId w:val="0"/>
+              </w:numPr>
+              <w:rPr>
+                <w:color w:val="000000" w:themeColor="text1"/>
+                <w:lang w:val="en-US"/>
+              </w:rPr>
+            </w:pPr>
+            <w:r>
+              <w:rPr>
+                <w:color w:val="000000" w:themeColor="text1"/>
+                <w:lang w:val="en-US"/>
+              </w:rPr>
+              <w:t>Volatile acidity</w:t>
+            </w:r>
+          </w:p>
+        </w:tc>
+        <w:tc>
+          <w:tcPr>
+            <w:tcW w:w="4820" w:type="dxa"/>
+            <w:shd w:val="clear" w:color="auto" w:fill="A9A9A9" w:themeFill="accent1" w:themeFillTint="99"/>
+          </w:tcPr>
+          <w:p>
+            <w:pPr>
+              <w:pStyle w:val="berschrift3"/>
+              <w:numPr>
+                <w:ilvl w:val="0"/>
+                <w:numId w:val="0"/>
+              </w:numPr>
+              <w:rPr>
+                <w:color w:val="000000" w:themeColor="text1"/>
+                <w:lang w:val="en-US"/>
+              </w:rPr>
+            </w:pPr>
+            <w:r>
+              <w:rPr>
+                <w:color w:val="000000" w:themeColor="text1"/>
+                <w:lang w:val="en-US"/>
+              </w:rPr>
+              <w:t>mount of acetic acid in wine, which at too high of levels can lead to an unpleasant, vinegar taste</w:t>
+            </w:r>
+          </w:p>
+        </w:tc>
+        <w:tc>
+          <w:tcPr>
+            <w:tcW w:w="1701" w:type="dxa"/>
+            <w:shd w:val="clear" w:color="auto" w:fill="A9A9A9" w:themeFill="accent1" w:themeFillTint="99"/>
+          </w:tcPr>
+          <w:p>
+            <w:pPr>
+              <w:pStyle w:val="berschrift3"/>
+              <w:numPr>
+                <w:ilvl w:val="0"/>
+                <w:numId w:val="0"/>
+              </w:numPr>
+              <w:rPr>
+                <w:color w:val="000000" w:themeColor="text1"/>
+                <w:lang w:val="en-US"/>
+              </w:rPr>
+            </w:pPr>
+            <w:r>
+              <w:rPr>
+                <w:color w:val="000000" w:themeColor="text1"/>
+                <w:lang w:val="en-US"/>
+              </w:rPr>
+              <w:t>Continuous</w:t>
+            </w:r>
+          </w:p>
+        </w:tc>
+      </w:tr>
+      <w:tr>
+        <w:tc>
+          <w:tcPr>
+            <w:tcW w:w="2110" w:type="dxa"/>
+            <w:shd w:val="clear" w:color="auto" w:fill="E2E2E2" w:themeFill="accent1" w:themeFillTint="33"/>
           </w:tcPr>
           <w:p>
             <w:pPr>
@@ -468,24 +575,33 @@
         <w:tc>
           <w:tcPr>
             <w:tcW w:w="4820" w:type="dxa"/>
-          </w:tcPr>
-          <w:p>
-            <w:pPr>
-              <w:pStyle w:val="berschrift3"/>
-              <w:numPr>
-                <w:ilvl w:val="0"/>
-                <w:numId w:val="0"/>
-              </w:numPr>
-              <w:rPr>
-                <w:color w:val="000000" w:themeColor="text1"/>
-                <w:lang w:val="en-US"/>
-              </w:rPr>
-            </w:pPr>
+            <w:shd w:val="clear" w:color="auto" w:fill="E2E2E2" w:themeFill="accent1" w:themeFillTint="33"/>
+          </w:tcPr>
+          <w:p>
+            <w:pPr>
+              <w:pStyle w:val="berschrift3"/>
+              <w:numPr>
+                <w:ilvl w:val="0"/>
+                <w:numId w:val="0"/>
+              </w:numPr>
+              <w:rPr>
+                <w:color w:val="000000" w:themeColor="text1"/>
+                <w:lang w:val="en-US"/>
+              </w:rPr>
+            </w:pPr>
+            <w:r>
+              <w:rPr>
+                <w:color w:val="000000" w:themeColor="text1"/>
+                <w:lang w:val="en-US"/>
+              </w:rPr>
+              <w:t>found in small quantities, citric acid can add 'freshness' and flavor to wines</w:t>
+            </w:r>
           </w:p>
         </w:tc>
         <w:tc>
           <w:tcPr>
             <w:tcW w:w="1701" w:type="dxa"/>
+            <w:shd w:val="clear" w:color="auto" w:fill="E2E2E2" w:themeFill="accent1" w:themeFillTint="33"/>
           </w:tcPr>
           <w:p>
             <w:pPr>
@@ -516,6 +632,7 @@
         <w:tc>
           <w:tcPr>
             <w:tcW w:w="2110" w:type="dxa"/>
+            <w:shd w:val="clear" w:color="auto" w:fill="A9A9A9" w:themeFill="accent1" w:themeFillTint="99"/>
           </w:tcPr>
           <w:p>
             <w:pPr>
@@ -541,24 +658,33 @@
         <w:tc>
           <w:tcPr>
             <w:tcW w:w="4820" w:type="dxa"/>
-          </w:tcPr>
-          <w:p>
-            <w:pPr>
-              <w:pStyle w:val="berschrift3"/>
-              <w:numPr>
-                <w:ilvl w:val="0"/>
-                <w:numId w:val="0"/>
-              </w:numPr>
-              <w:rPr>
-                <w:color w:val="000000" w:themeColor="text1"/>
-                <w:lang w:val="en-US"/>
-              </w:rPr>
-            </w:pPr>
+            <w:shd w:val="clear" w:color="auto" w:fill="A9A9A9" w:themeFill="accent1" w:themeFillTint="99"/>
+          </w:tcPr>
+          <w:p>
+            <w:pPr>
+              <w:pStyle w:val="berschrift3"/>
+              <w:numPr>
+                <w:ilvl w:val="0"/>
+                <w:numId w:val="0"/>
+              </w:numPr>
+              <w:rPr>
+                <w:color w:val="000000" w:themeColor="text1"/>
+                <w:lang w:val="en-US"/>
+              </w:rPr>
+            </w:pPr>
+            <w:r>
+              <w:rPr>
+                <w:color w:val="000000" w:themeColor="text1"/>
+                <w:lang w:val="en-US"/>
+              </w:rPr>
+              <w:t>amount of sugar remaining after fermentation stops, it's rare to find wines with less than 1 gram/liter and wines with greater than 45 grams/liter are considered sweet</w:t>
+            </w:r>
           </w:p>
         </w:tc>
         <w:tc>
           <w:tcPr>
             <w:tcW w:w="1701" w:type="dxa"/>
+            <w:shd w:val="clear" w:color="auto" w:fill="A9A9A9" w:themeFill="accent1" w:themeFillTint="99"/>
           </w:tcPr>
           <w:p>
             <w:pPr>
@@ -586,6 +712,7 @@
         <w:tc>
           <w:tcPr>
             <w:tcW w:w="2110" w:type="dxa"/>
+            <w:shd w:val="clear" w:color="auto" w:fill="E2E2E2" w:themeFill="accent1" w:themeFillTint="33"/>
           </w:tcPr>
           <w:p>
             <w:pPr>
@@ -611,24 +738,33 @@
         <w:tc>
           <w:tcPr>
             <w:tcW w:w="4820" w:type="dxa"/>
-          </w:tcPr>
-          <w:p>
-            <w:pPr>
-              <w:pStyle w:val="berschrift3"/>
-              <w:numPr>
-                <w:ilvl w:val="0"/>
-                <w:numId w:val="0"/>
-              </w:numPr>
-              <w:rPr>
-                <w:color w:val="000000" w:themeColor="text1"/>
-                <w:lang w:val="en-US"/>
-              </w:rPr>
-            </w:pPr>
+            <w:shd w:val="clear" w:color="auto" w:fill="E2E2E2" w:themeFill="accent1" w:themeFillTint="33"/>
+          </w:tcPr>
+          <w:p>
+            <w:pPr>
+              <w:pStyle w:val="berschrift3"/>
+              <w:numPr>
+                <w:ilvl w:val="0"/>
+                <w:numId w:val="0"/>
+              </w:numPr>
+              <w:rPr>
+                <w:color w:val="000000" w:themeColor="text1"/>
+                <w:lang w:val="en-US"/>
+              </w:rPr>
+            </w:pPr>
+            <w:r>
+              <w:rPr>
+                <w:color w:val="000000" w:themeColor="text1"/>
+                <w:lang w:val="en-US"/>
+              </w:rPr>
+              <w:t>amount of salt in the wine</w:t>
+            </w:r>
           </w:p>
         </w:tc>
         <w:tc>
           <w:tcPr>
             <w:tcW w:w="1701" w:type="dxa"/>
+            <w:shd w:val="clear" w:color="auto" w:fill="E2E2E2" w:themeFill="accent1" w:themeFillTint="33"/>
           </w:tcPr>
           <w:p>
             <w:pPr>
@@ -656,6 +792,7 @@
         <w:tc>
           <w:tcPr>
             <w:tcW w:w="2110" w:type="dxa"/>
+            <w:shd w:val="clear" w:color="auto" w:fill="A9A9A9" w:themeFill="accent1" w:themeFillTint="99"/>
           </w:tcPr>
           <w:p>
             <w:pPr>
@@ -681,24 +818,33 @@
         <w:tc>
           <w:tcPr>
             <w:tcW w:w="4820" w:type="dxa"/>
-          </w:tcPr>
-          <w:p>
-            <w:pPr>
-              <w:pStyle w:val="berschrift3"/>
-              <w:numPr>
-                <w:ilvl w:val="0"/>
-                <w:numId w:val="0"/>
-              </w:numPr>
-              <w:rPr>
-                <w:color w:val="000000" w:themeColor="text1"/>
-                <w:lang w:val="en-US"/>
-              </w:rPr>
-            </w:pPr>
+            <w:shd w:val="clear" w:color="auto" w:fill="A9A9A9" w:themeFill="accent1" w:themeFillTint="99"/>
+          </w:tcPr>
+          <w:p>
+            <w:pPr>
+              <w:pStyle w:val="berschrift3"/>
+              <w:numPr>
+                <w:ilvl w:val="0"/>
+                <w:numId w:val="0"/>
+              </w:numPr>
+              <w:rPr>
+                <w:color w:val="000000" w:themeColor="text1"/>
+                <w:lang w:val="en-US"/>
+              </w:rPr>
+            </w:pPr>
+            <w:r>
+              <w:rPr>
+                <w:color w:val="000000" w:themeColor="text1"/>
+                <w:lang w:val="en-US"/>
+              </w:rPr>
+              <w:t>free form of SO2 exists in equilibrium between molecular SO2 (as a dissolved gas) and bisulfite ion; it prevents microbial growth and the oxidation of wine</w:t>
+            </w:r>
           </w:p>
         </w:tc>
         <w:tc>
           <w:tcPr>
             <w:tcW w:w="1701" w:type="dxa"/>
+            <w:shd w:val="clear" w:color="auto" w:fill="A9A9A9" w:themeFill="accent1" w:themeFillTint="99"/>
           </w:tcPr>
           <w:p>
             <w:pPr>
@@ -726,6 +872,7 @@
         <w:tc>
           <w:tcPr>
             <w:tcW w:w="2110" w:type="dxa"/>
+            <w:shd w:val="clear" w:color="auto" w:fill="E2E2E2" w:themeFill="accent1" w:themeFillTint="33"/>
           </w:tcPr>
           <w:p>
             <w:pPr>
@@ -751,42 +898,60 @@
         <w:tc>
           <w:tcPr>
             <w:tcW w:w="4820" w:type="dxa"/>
-          </w:tcPr>
-          <w:p>
-            <w:pPr>
-              <w:pStyle w:val="berschrift3"/>
-              <w:numPr>
-                <w:ilvl w:val="0"/>
-                <w:numId w:val="0"/>
-              </w:numPr>
-              <w:rPr>
-                <w:color w:val="000000" w:themeColor="text1"/>
-                <w:lang w:val="en-US"/>
-              </w:rPr>
-            </w:pPr>
+            <w:shd w:val="clear" w:color="auto" w:fill="E2E2E2" w:themeFill="accent1" w:themeFillTint="33"/>
+          </w:tcPr>
+          <w:p>
+            <w:pPr>
+              <w:pStyle w:val="berschrift3"/>
+              <w:numPr>
+                <w:ilvl w:val="0"/>
+                <w:numId w:val="0"/>
+              </w:numPr>
+              <w:rPr>
+                <w:color w:val="000000" w:themeColor="text1"/>
+                <w:lang w:val="en-US"/>
+              </w:rPr>
+            </w:pPr>
+            <w:r>
+              <w:rPr>
+                <w:color w:val="000000" w:themeColor="text1"/>
+                <w:lang w:val="en-US"/>
+              </w:rPr>
+              <w:t xml:space="preserve">amount of free and bound forms of S02; in low concentrations, SO2 is mostly undetectable in wine, but at free SO2 concentrations over 50 </w:t>
+            </w:r>
+            <w:r>
+              <w:rPr>
+                <w:color w:val="000000" w:themeColor="text1"/>
+                <w:lang w:val="en-US"/>
+              </w:rPr>
+              <w:lastRenderedPageBreak/>
+              <w:t>ppm, SO2 becomes evident in the nose and taste of wine</w:t>
+            </w:r>
           </w:p>
         </w:tc>
         <w:tc>
           <w:tcPr>
             <w:tcW w:w="1701" w:type="dxa"/>
-          </w:tcPr>
-          <w:p>
-            <w:pPr>
-              <w:pStyle w:val="berschrift3"/>
-              <w:numPr>
-                <w:ilvl w:val="0"/>
-                <w:numId w:val="0"/>
-              </w:numPr>
-              <w:rPr>
-                <w:color w:val="000000" w:themeColor="text1"/>
-                <w:lang w:val="en-US"/>
-              </w:rPr>
-            </w:pPr>
-            <w:r>
-              <w:rPr>
-                <w:color w:val="000000" w:themeColor="text1"/>
-                <w:lang w:val="en-US"/>
-              </w:rPr>
+            <w:shd w:val="clear" w:color="auto" w:fill="E2E2E2" w:themeFill="accent1" w:themeFillTint="33"/>
+          </w:tcPr>
+          <w:p>
+            <w:pPr>
+              <w:pStyle w:val="berschrift3"/>
+              <w:numPr>
+                <w:ilvl w:val="0"/>
+                <w:numId w:val="0"/>
+              </w:numPr>
+              <w:rPr>
+                <w:color w:val="000000" w:themeColor="text1"/>
+                <w:lang w:val="en-US"/>
+              </w:rPr>
+            </w:pPr>
+            <w:r>
+              <w:rPr>
+                <w:color w:val="000000" w:themeColor="text1"/>
+                <w:lang w:val="en-US"/>
+              </w:rPr>
+              <w:lastRenderedPageBreak/>
               <w:t>Continuous</w:t>
             </w:r>
           </w:p>
@@ -796,6 +961,7 @@
         <w:tc>
           <w:tcPr>
             <w:tcW w:w="2110" w:type="dxa"/>
+            <w:shd w:val="clear" w:color="auto" w:fill="A9A9A9" w:themeFill="accent1" w:themeFillTint="99"/>
           </w:tcPr>
           <w:p>
             <w:pPr>
@@ -821,24 +987,33 @@
         <w:tc>
           <w:tcPr>
             <w:tcW w:w="4820" w:type="dxa"/>
-          </w:tcPr>
-          <w:p>
-            <w:pPr>
-              <w:pStyle w:val="berschrift3"/>
-              <w:numPr>
-                <w:ilvl w:val="0"/>
-                <w:numId w:val="0"/>
-              </w:numPr>
-              <w:rPr>
-                <w:color w:val="000000" w:themeColor="text1"/>
-                <w:lang w:val="en-US"/>
-              </w:rPr>
-            </w:pPr>
+            <w:shd w:val="clear" w:color="auto" w:fill="A9A9A9" w:themeFill="accent1" w:themeFillTint="99"/>
+          </w:tcPr>
+          <w:p>
+            <w:pPr>
+              <w:pStyle w:val="berschrift3"/>
+              <w:numPr>
+                <w:ilvl w:val="0"/>
+                <w:numId w:val="0"/>
+              </w:numPr>
+              <w:rPr>
+                <w:color w:val="000000" w:themeColor="text1"/>
+                <w:lang w:val="en-US"/>
+              </w:rPr>
+            </w:pPr>
+            <w:r>
+              <w:rPr>
+                <w:color w:val="000000" w:themeColor="text1"/>
+                <w:lang w:val="en-US"/>
+              </w:rPr>
+              <w:t>density of water is close to that of water depending on the percent alcohol and sugar content</w:t>
+            </w:r>
           </w:p>
         </w:tc>
         <w:tc>
           <w:tcPr>
             <w:tcW w:w="1701" w:type="dxa"/>
+            <w:shd w:val="clear" w:color="auto" w:fill="A9A9A9" w:themeFill="accent1" w:themeFillTint="99"/>
           </w:tcPr>
           <w:p>
             <w:pPr>
@@ -866,6 +1041,7 @@
         <w:tc>
           <w:tcPr>
             <w:tcW w:w="2110" w:type="dxa"/>
+            <w:shd w:val="clear" w:color="auto" w:fill="E2E2E2" w:themeFill="accent1" w:themeFillTint="33"/>
           </w:tcPr>
           <w:p>
             <w:pPr>
@@ -891,24 +1067,33 @@
         <w:tc>
           <w:tcPr>
             <w:tcW w:w="4820" w:type="dxa"/>
-          </w:tcPr>
-          <w:p>
-            <w:pPr>
-              <w:pStyle w:val="berschrift3"/>
-              <w:numPr>
-                <w:ilvl w:val="0"/>
-                <w:numId w:val="0"/>
-              </w:numPr>
-              <w:rPr>
-                <w:color w:val="000000" w:themeColor="text1"/>
-                <w:lang w:val="en-US"/>
-              </w:rPr>
-            </w:pPr>
+            <w:shd w:val="clear" w:color="auto" w:fill="E2E2E2" w:themeFill="accent1" w:themeFillTint="33"/>
+          </w:tcPr>
+          <w:p>
+            <w:pPr>
+              <w:pStyle w:val="berschrift3"/>
+              <w:numPr>
+                <w:ilvl w:val="0"/>
+                <w:numId w:val="0"/>
+              </w:numPr>
+              <w:rPr>
+                <w:color w:val="000000" w:themeColor="text1"/>
+                <w:lang w:val="en-US"/>
+              </w:rPr>
+            </w:pPr>
+            <w:r>
+              <w:rPr>
+                <w:color w:val="000000" w:themeColor="text1"/>
+                <w:lang w:val="en-US"/>
+              </w:rPr>
+              <w:t>describes how acidic or basic a wine is on a scale from 0 (very acidic) to 14 (very basic); most wines are between 3-4 on the pH scale, (Paul: pH is logarithmic as far as I know)</w:t>
+            </w:r>
           </w:p>
         </w:tc>
         <w:tc>
           <w:tcPr>
             <w:tcW w:w="1701" w:type="dxa"/>
+            <w:shd w:val="clear" w:color="auto" w:fill="E2E2E2" w:themeFill="accent1" w:themeFillTint="33"/>
           </w:tcPr>
           <w:p>
             <w:pPr>
@@ -936,6 +1121,7 @@
         <w:tc>
           <w:tcPr>
             <w:tcW w:w="2110" w:type="dxa"/>
+            <w:shd w:val="clear" w:color="auto" w:fill="A9A9A9" w:themeFill="accent1" w:themeFillTint="99"/>
           </w:tcPr>
           <w:p>
             <w:pPr>
@@ -961,43 +1147,68 @@
         <w:tc>
           <w:tcPr>
             <w:tcW w:w="4820" w:type="dxa"/>
-          </w:tcPr>
-          <w:p>
-            <w:pPr>
-              <w:pStyle w:val="berschrift3"/>
-              <w:numPr>
-                <w:ilvl w:val="0"/>
-                <w:numId w:val="0"/>
-              </w:numPr>
-              <w:rPr>
-                <w:color w:val="000000" w:themeColor="text1"/>
-                <w:lang w:val="en-US"/>
-              </w:rPr>
-            </w:pPr>
+            <w:shd w:val="clear" w:color="auto" w:fill="A9A9A9" w:themeFill="accent1" w:themeFillTint="99"/>
+          </w:tcPr>
+          <w:p>
+            <w:pPr>
+              <w:pStyle w:val="berschrift3"/>
+              <w:numPr>
+                <w:ilvl w:val="0"/>
+                <w:numId w:val="0"/>
+              </w:numPr>
+              <w:rPr>
+                <w:color w:val="000000" w:themeColor="text1"/>
+                <w:lang w:val="en-US"/>
+              </w:rPr>
+            </w:pPr>
+            <w:r>
+              <w:rPr>
+                <w:color w:val="000000" w:themeColor="text1"/>
+                <w:lang w:val="en-US"/>
+              </w:rPr>
+              <w:t xml:space="preserve">a wine additive which can contribute to sulfur dioxide gas (S02) levels, </w:t>
+            </w:r>
+            <w:proofErr w:type="spellStart"/>
+            <w:r>
+              <w:rPr>
+                <w:color w:val="000000" w:themeColor="text1"/>
+                <w:lang w:val="en-US"/>
+              </w:rPr>
+              <w:t>wich</w:t>
+            </w:r>
+            <w:proofErr w:type="spellEnd"/>
+            <w:r>
+              <w:rPr>
+                <w:color w:val="000000" w:themeColor="text1"/>
+                <w:lang w:val="en-US"/>
+              </w:rPr>
+              <w:t xml:space="preserve"> acts as an antimicrobial and antioxidant</w:t>
+            </w:r>
           </w:p>
         </w:tc>
         <w:tc>
           <w:tcPr>
             <w:tcW w:w="1701" w:type="dxa"/>
-          </w:tcPr>
-          <w:p>
-            <w:pPr>
-              <w:pStyle w:val="berschrift3"/>
-              <w:numPr>
-                <w:ilvl w:val="0"/>
-                <w:numId w:val="0"/>
-              </w:numPr>
-              <w:rPr>
-                <w:color w:val="000000" w:themeColor="text1"/>
-                <w:lang w:val="en-US"/>
-              </w:rPr>
-            </w:pPr>
-            <w:r>
-              <w:rPr>
-                <w:color w:val="000000" w:themeColor="text1"/>
-                <w:lang w:val="en-US"/>
-              </w:rPr>
-              <w:t>Numeric</w:t>
+            <w:shd w:val="clear" w:color="auto" w:fill="A9A9A9" w:themeFill="accent1" w:themeFillTint="99"/>
+          </w:tcPr>
+          <w:p>
+            <w:pPr>
+              <w:pStyle w:val="berschrift3"/>
+              <w:numPr>
+                <w:ilvl w:val="0"/>
+                <w:numId w:val="0"/>
+              </w:numPr>
+              <w:rPr>
+                <w:color w:val="000000" w:themeColor="text1"/>
+                <w:lang w:val="en-US"/>
+              </w:rPr>
+            </w:pPr>
+            <w:r>
+              <w:rPr>
+                <w:color w:val="000000" w:themeColor="text1"/>
+                <w:lang w:val="en-US"/>
+              </w:rPr>
+              <w:t>Continuous</w:t>
             </w:r>
           </w:p>
         </w:tc>
@@ -1006,6 +1217,7 @@
         <w:tc>
           <w:tcPr>
             <w:tcW w:w="2110" w:type="dxa"/>
+            <w:shd w:val="clear" w:color="auto" w:fill="E2E2E2" w:themeFill="accent1" w:themeFillTint="33"/>
           </w:tcPr>
           <w:p>
             <w:pPr>
@@ -1032,43 +1244,52 @@
         <w:tc>
           <w:tcPr>
             <w:tcW w:w="4820" w:type="dxa"/>
-          </w:tcPr>
-          <w:p>
-            <w:pPr>
-              <w:pStyle w:val="berschrift3"/>
-              <w:numPr>
-                <w:ilvl w:val="0"/>
-                <w:numId w:val="0"/>
-              </w:numPr>
-              <w:rPr>
-                <w:color w:val="000000" w:themeColor="text1"/>
-                <w:lang w:val="en-US"/>
-              </w:rPr>
-            </w:pPr>
+            <w:shd w:val="clear" w:color="auto" w:fill="E2E2E2" w:themeFill="accent1" w:themeFillTint="33"/>
+          </w:tcPr>
+          <w:p>
+            <w:pPr>
+              <w:pStyle w:val="berschrift3"/>
+              <w:numPr>
+                <w:ilvl w:val="0"/>
+                <w:numId w:val="0"/>
+              </w:numPr>
+              <w:rPr>
+                <w:color w:val="000000" w:themeColor="text1"/>
+                <w:lang w:val="en-US"/>
+              </w:rPr>
+            </w:pPr>
+            <w:r>
+              <w:rPr>
+                <w:color w:val="000000" w:themeColor="text1"/>
+                <w:lang w:val="en-US"/>
+              </w:rPr>
+              <w:t>ethanol</w:t>
+            </w:r>
           </w:p>
         </w:tc>
         <w:tc>
           <w:tcPr>
             <w:tcW w:w="1701" w:type="dxa"/>
-          </w:tcPr>
-          <w:p>
-            <w:pPr>
-              <w:pStyle w:val="berschrift3"/>
-              <w:numPr>
-                <w:ilvl w:val="0"/>
-                <w:numId w:val="0"/>
-              </w:numPr>
-              <w:rPr>
-                <w:color w:val="000000" w:themeColor="text1"/>
-                <w:lang w:val="en-US"/>
-              </w:rPr>
-            </w:pPr>
-            <w:r>
-              <w:rPr>
-                <w:color w:val="000000" w:themeColor="text1"/>
-                <w:lang w:val="en-US"/>
-              </w:rPr>
-              <w:t>Numeric</w:t>
+            <w:shd w:val="clear" w:color="auto" w:fill="E2E2E2" w:themeFill="accent1" w:themeFillTint="33"/>
+          </w:tcPr>
+          <w:p>
+            <w:pPr>
+              <w:pStyle w:val="berschrift3"/>
+              <w:numPr>
+                <w:ilvl w:val="0"/>
+                <w:numId w:val="0"/>
+              </w:numPr>
+              <w:rPr>
+                <w:color w:val="000000" w:themeColor="text1"/>
+                <w:lang w:val="en-US"/>
+              </w:rPr>
+            </w:pPr>
+            <w:r>
+              <w:rPr>
+                <w:color w:val="000000" w:themeColor="text1"/>
+                <w:lang w:val="en-US"/>
+              </w:rPr>
+              <w:t>Continuous</w:t>
             </w:r>
           </w:p>
         </w:tc>
@@ -1077,23 +1298,23 @@
         <w:tc>
           <w:tcPr>
             <w:tcW w:w="2110" w:type="dxa"/>
-            <w:shd w:val="clear" w:color="auto" w:fill="C5C5C5" w:themeFill="accent1" w:themeFillTint="66"/>
-          </w:tcPr>
-          <w:p>
-            <w:pPr>
-              <w:pStyle w:val="berschrift3"/>
-              <w:numPr>
-                <w:ilvl w:val="0"/>
-                <w:numId w:val="0"/>
-              </w:numPr>
-              <w:rPr>
-                <w:color w:val="000000" w:themeColor="text1"/>
-                <w:lang w:val="en-US"/>
-              </w:rPr>
-            </w:pPr>
-            <w:r>
-              <w:rPr>
-                <w:color w:val="000000" w:themeColor="text1"/>
+            <w:shd w:val="clear" w:color="auto" w:fill="3B6294" w:themeFill="accent4" w:themeFillShade="BF"/>
+          </w:tcPr>
+          <w:p>
+            <w:pPr>
+              <w:pStyle w:val="berschrift3"/>
+              <w:numPr>
+                <w:ilvl w:val="0"/>
+                <w:numId w:val="0"/>
+              </w:numPr>
+              <w:rPr>
+                <w:color w:val="FFFFFF" w:themeColor="background1"/>
+                <w:lang w:val="en-US"/>
+              </w:rPr>
+            </w:pPr>
+            <w:r>
+              <w:rPr>
+                <w:color w:val="FFFFFF" w:themeColor="background1"/>
                 <w:lang w:val="en-US"/>
               </w:rPr>
               <w:t>Quality</w:t>
@@ -1103,42 +1324,49 @@
         <w:tc>
           <w:tcPr>
             <w:tcW w:w="4820" w:type="dxa"/>
-            <w:shd w:val="clear" w:color="auto" w:fill="C5C5C5" w:themeFill="accent1" w:themeFillTint="66"/>
-          </w:tcPr>
-          <w:p>
-            <w:pPr>
-              <w:pStyle w:val="berschrift3"/>
-              <w:numPr>
-                <w:ilvl w:val="0"/>
-                <w:numId w:val="0"/>
-              </w:numPr>
-              <w:rPr>
-                <w:color w:val="000000" w:themeColor="text1"/>
-                <w:lang w:val="en-US"/>
-              </w:rPr>
-            </w:pPr>
+            <w:shd w:val="clear" w:color="auto" w:fill="3B6294" w:themeFill="accent4" w:themeFillShade="BF"/>
+          </w:tcPr>
+          <w:p>
+            <w:pPr>
+              <w:pStyle w:val="berschrift3"/>
+              <w:numPr>
+                <w:ilvl w:val="0"/>
+                <w:numId w:val="0"/>
+              </w:numPr>
+              <w:rPr>
+                <w:color w:val="FFFFFF" w:themeColor="background1"/>
+                <w:lang w:val="en-US"/>
+              </w:rPr>
+            </w:pPr>
+            <w:r>
+              <w:rPr>
+                <w:color w:val="FFFFFF" w:themeColor="background1"/>
+                <w:lang w:val="en-US"/>
+              </w:rPr>
+              <w:t>target variable</w:t>
+            </w:r>
           </w:p>
         </w:tc>
         <w:tc>
           <w:tcPr>
             <w:tcW w:w="1701" w:type="dxa"/>
-            <w:shd w:val="clear" w:color="auto" w:fill="C5C5C5" w:themeFill="accent1" w:themeFillTint="66"/>
-          </w:tcPr>
-          <w:p>
-            <w:pPr>
-              <w:pStyle w:val="berschrift3"/>
-              <w:numPr>
-                <w:ilvl w:val="0"/>
-                <w:numId w:val="0"/>
-              </w:numPr>
-              <w:rPr>
-                <w:color w:val="000000" w:themeColor="text1"/>
-                <w:lang w:val="en-US"/>
-              </w:rPr>
-            </w:pPr>
-            <w:r>
-              <w:rPr>
-                <w:color w:val="000000" w:themeColor="text1"/>
+            <w:shd w:val="clear" w:color="auto" w:fill="3B6294" w:themeFill="accent4" w:themeFillShade="BF"/>
+          </w:tcPr>
+          <w:p>
+            <w:pPr>
+              <w:pStyle w:val="berschrift3"/>
+              <w:numPr>
+                <w:ilvl w:val="0"/>
+                <w:numId w:val="0"/>
+              </w:numPr>
+              <w:rPr>
+                <w:color w:val="FFFFFF" w:themeColor="background1"/>
+                <w:lang w:val="en-US"/>
+              </w:rPr>
+            </w:pPr>
+            <w:r>
+              <w:rPr>
+                <w:color w:val="FFFFFF" w:themeColor="background1"/>
                 <w:lang w:val="en-US"/>
               </w:rPr>
               <w:t>Ordinal</w:t>
@@ -1158,7 +1386,13 @@
         <w:rPr>
           <w:lang w:val="en-US"/>
         </w:rPr>
-        <w:t>Chosen ML-Methods</w:t>
+        <w:t>ML-Methods</w:t>
+      </w:r>
+      <w:r>
+        <w:rPr>
+          <w:lang w:val="en-US"/>
+        </w:rPr>
+        <w:t xml:space="preserve"> that should be used for the Project</w:t>
       </w:r>
     </w:p>
     <w:p>

</xml_diff>

<commit_message>
Update type in table of target variable
</commit_message>
<xml_diff>
--- a/Project_overview.docx
+++ b/Project_overview.docx
@@ -128,63 +128,15 @@
           <w:lang w:val="en-US"/>
         </w:rPr>
       </w:pPr>
-      <w:r>
-        <w:rPr>
-          <w:lang w:val="en-US"/>
-        </w:rPr>
-        <w:fldChar w:fldCharType="begin"/>
-      </w:r>
-      <w:r>
-        <w:rPr>
-          <w:lang w:val="en-US"/>
-        </w:rPr>
-        <w:instrText>HYPERLINK "</w:instrText>
-      </w:r>
-      <w:r>
-        <w:rPr>
-          <w:lang w:val="en-US"/>
-        </w:rPr>
-        <w:instrText>https://www.kaggle.com/datasets/uciml/red-wine-quality-cortez-et-al-2009</w:instrText>
-      </w:r>
-      <w:r>
-        <w:rPr>
-          <w:lang w:val="en-US"/>
-        </w:rPr>
-        <w:instrText>"</w:instrText>
-      </w:r>
-      <w:r>
-        <w:rPr>
-          <w:lang w:val="en-US"/>
-        </w:rPr>
-        <w:fldChar w:fldCharType="separate"/>
-      </w:r>
-      <w:r>
-        <w:rPr>
-          <w:rStyle w:val="Hyperlink"/>
-          <w:lang w:val="en-US"/>
-        </w:rPr>
-        <w:t>http</w:t>
-      </w:r>
-      <w:r>
-        <w:rPr>
-          <w:rStyle w:val="Hyperlink"/>
-          <w:lang w:val="en-US"/>
-        </w:rPr>
-        <w:t>s</w:t>
-      </w:r>
-      <w:r>
-        <w:rPr>
-          <w:rStyle w:val="Hyperlink"/>
-          <w:lang w:val="en-US"/>
-        </w:rPr>
-        <w:t>://www.kaggle.com/datasets/uciml/red-wine-quality-cortez-et-al-2009</w:t>
-      </w:r>
-      <w:r>
-        <w:rPr>
-          <w:lang w:val="en-US"/>
-        </w:rPr>
-        <w:fldChar w:fldCharType="end"/>
-      </w:r>
+      <w:hyperlink r:id="rId7" w:history="1">
+        <w:r>
+          <w:rPr>
+            <w:rStyle w:val="Hyperlink"/>
+            <w:lang w:val="en-US"/>
+          </w:rPr>
+          <w:t>https://www.kaggle.com/datasets/uciml/red-wine-quality-cortez-et-al-2009</w:t>
+        </w:r>
+      </w:hyperlink>
     </w:p>
     <w:p>
       <w:pPr>
@@ -216,7 +168,7 @@
           <w:lang w:val="en-US"/>
         </w:rPr>
       </w:pPr>
-      <w:hyperlink r:id="rId7" w:history="1">
+      <w:hyperlink r:id="rId8" w:history="1">
         <w:r>
           <w:rPr>
             <w:rStyle w:val="Hyperlink"/>
@@ -1369,7 +1321,7 @@
                 <w:color w:val="FFFFFF" w:themeColor="background1"/>
                 <w:lang w:val="en-US"/>
               </w:rPr>
-              <w:t>Ordinal</w:t>
+              <w:t>Discrete</w:t>
             </w:r>
           </w:p>
         </w:tc>
@@ -1424,7 +1376,7 @@
       </w:r>
     </w:p>
     <w:sectPr>
-      <w:footerReference w:type="default" r:id="rId8"/>
+      <w:footerReference w:type="default" r:id="rId9"/>
       <w:pgSz w:w="11907" w:h="16839" w:code="9"/>
       <w:pgMar w:top="794" w:right="1134" w:bottom="1259" w:left="1134" w:header="720" w:footer="720" w:gutter="0"/>
       <w:cols w:space="720"/>

</xml_diff>